<commit_message>
editted deployment/recovery procedure for the signature 1000
</commit_message>
<xml_diff>
--- a/DeploymentLogs/Nortek_SIG1000_PreDeploy.docx
+++ b/DeploymentLogs/Nortek_SIG1000_PreDeploy.docx
@@ -56,6 +56,9 @@
       <w:r>
         <w:t>Sync computer time to internet time</w:t>
       </w:r>
+      <w:r>
+        <w:t xml:space="preserve"> (UTC time-zone)</w:t>
+      </w:r>
     </w:p>
     <w:p>
       <w:pPr>
@@ -66,15 +69,60 @@
         </w:numPr>
       </w:pPr>
       <w:r>
-        <w:t xml:space="preserve">Click: Communication&gt;Connect to Instrument, then: Discover (if instrument doesn’t pop-up, wait 1-2 minutes and hit Discover </w:t>
+        <w:t xml:space="preserve">Click: Communication&gt;Connect to Instrument, </w:t>
+      </w:r>
+    </w:p>
+    <w:p>
+      <w:pPr>
+        <w:pStyle w:val="ListParagraph"/>
+        <w:numPr>
+          <w:ilvl w:val="1"/>
+          <w:numId w:val="1"/>
+        </w:numPr>
+      </w:pPr>
+      <w:r>
+        <w:t xml:space="preserve">Click: </w:t>
+      </w:r>
+      <w:r>
+        <w:t>Discover</w:t>
+      </w:r>
+      <w:r>
+        <w:t>.</w:t>
+      </w:r>
+      <w:r>
+        <w:t xml:space="preserve"> </w:t>
+      </w:r>
+      <w:r>
+        <w:t>I</w:t>
+      </w:r>
+      <w:r>
+        <w:t xml:space="preserve">f instrument doesn’t pop-up, wait 1-2 minutes </w:t>
+      </w:r>
+      <w:r>
+        <w:t xml:space="preserve">and </w:t>
       </w:r>
       <w:proofErr w:type="gramStart"/>
       <w:r>
-        <w:t>again;</w:t>
+        <w:t>repeat</w:t>
+      </w:r>
+      <w:r>
+        <w:t>;</w:t>
       </w:r>
       <w:proofErr w:type="gramEnd"/>
       <w:r>
-        <w:t xml:space="preserve"> if still not working cycle instrument power). </w:t>
+        <w:t xml:space="preserve"> if still not working cycle instrument power. </w:t>
+      </w:r>
+    </w:p>
+    <w:p>
+      <w:pPr>
+        <w:pStyle w:val="ListParagraph"/>
+        <w:numPr>
+          <w:ilvl w:val="1"/>
+          <w:numId w:val="1"/>
+        </w:numPr>
+      </w:pPr>
+      <w:r>
+        <w:t>If you may need to disable DHCP and manually enter the instrument’s IP.</w:t>
       </w:r>
     </w:p>
     <w:p>
@@ -568,6 +616,7 @@
         </w:numPr>
       </w:pPr>
       <w:r>
+        <w:lastRenderedPageBreak/>
         <w:t>Cell Size: 0.05 m</w:t>
       </w:r>
     </w:p>
@@ -580,7 +629,6 @@
         </w:numPr>
       </w:pPr>
       <w:r>
-        <w:lastRenderedPageBreak/>
         <w:t>Echogram 1</w:t>
       </w:r>
     </w:p>
@@ -797,28 +845,16 @@
         </w:numPr>
       </w:pPr>
       <w:r>
-        <w:t xml:space="preserve">store raw echo data </w:t>
+        <w:t xml:space="preserve">Uncheck </w:t>
+      </w:r>
+      <w:r>
+        <w:t xml:space="preserve">store raw echo </w:t>
       </w:r>
       <w:proofErr w:type="gramStart"/>
       <w:r>
-        <w:t>checked</w:t>
+        <w:t>data</w:t>
       </w:r>
       <w:proofErr w:type="gramEnd"/>
-    </w:p>
-    <w:p>
-      <w:pPr>
-        <w:pStyle w:val="ListParagraph"/>
-        <w:numPr>
-          <w:ilvl w:val="2"/>
-          <w:numId w:val="1"/>
-        </w:numPr>
-      </w:pPr>
-      <w:r>
-        <w:t xml:space="preserve">raw data interval: </w:t>
-      </w:r>
-      <w:r>
-        <w:t>1</w:t>
-      </w:r>
     </w:p>
     <w:p>
       <w:pPr>

</xml_diff>